<commit_message>
changed format of graphs. Tried DJ=0
</commit_message>
<xml_diff>
--- a/ParamPin/1_ch_different_Pin.docx
+++ b/ParamPin/1_ch_different_Pin.docx
@@ -7,9 +7,12 @@
         <w:keepNext/>
       </w:pPr>
       <w:r>
+        <w:rPr>
+          <w:lang w:val="en-US"/>
+        </w:rPr>
         <w:drawing>
-          <wp:inline distT="0" distB="0" distL="0" distR="0" wp14:anchorId="1BCDFDD5" wp14:editId="7CD860FE">
-            <wp:extent cx="5936615" cy="1413510"/>
+          <wp:inline distT="0" distB="0" distL="0" distR="0" wp14:anchorId="34A21895" wp14:editId="15E9552D">
+            <wp:extent cx="6110605" cy="8962221"/>
             <wp:effectExtent l="0" t="0" r="0" b="0"/>
             <wp:docPr id="1" name="Picture 1"/>
             <wp:cNvGraphicFramePr>
@@ -31,7 +34,7 @@
                   <pic:spPr>
                     <a:xfrm>
                       <a:off x="0" y="0"/>
-                      <a:ext cx="5936615" cy="1413510"/>
+                      <a:ext cx="6115857" cy="8969923"/>
                     </a:xfrm>
                     <a:prstGeom prst="rect">
                       <a:avLst/>
@@ -47,11 +50,7 @@
     <w:p>
       <w:pPr>
         <w:pStyle w:val="Caption"/>
-        <w:spacing w:after="0"/>
         <w:jc w:val="center"/>
-        <w:rPr>
-          <w:lang w:val="en-US"/>
-        </w:rPr>
       </w:pPr>
       <w:r>
         <w:t xml:space="preserve">Рис. </w:t>
@@ -65,10 +64,58 @@
         </w:r>
       </w:fldSimple>
       <w:r>
+        <w:t xml:space="preserve"> </w:t>
+      </w:r>
+      <w:r>
+        <w:rPr>
+          <w:szCs w:val="24"/>
+        </w:rPr>
+        <w:t>Детермин</w:t>
+      </w:r>
+      <w:bookmarkStart w:id="0" w:name="_GoBack"/>
+      <w:bookmarkEnd w:id="0"/>
+      <w:r>
+        <w:rPr>
+          <w:szCs w:val="24"/>
+        </w:rPr>
+        <w:t>ированный</w:t>
+      </w:r>
+      <w:r>
+        <w:t xml:space="preserve"> </w:t>
+      </w:r>
+      <w:proofErr w:type="spellStart"/>
+      <w:r>
+        <w:t>дж</w:t>
+      </w:r>
+      <w:r>
+        <w:t>иттер</w:t>
+      </w:r>
+      <w:proofErr w:type="spellEnd"/>
+      <w:r>
+        <w:t xml:space="preserve"> равен </w:t>
+      </w:r>
+      <w:r>
         <w:rPr>
           <w:lang w:val="en-US"/>
         </w:rPr>
-        <w:t xml:space="preserve"> Pin = 4 dBm</w:t>
+        <w:t>RMS</w:t>
+      </w:r>
+      <w:r>
+        <w:t xml:space="preserve"> </w:t>
+      </w:r>
+      <w:proofErr w:type="spellStart"/>
+      <w:r>
+        <w:t>джиттеру</w:t>
+      </w:r>
+      <w:proofErr w:type="spellEnd"/>
+      <w:r>
+        <w:t xml:space="preserve"> после </w:t>
+      </w:r>
+      <w:r>
+        <w:rPr>
+          <w:lang w:val="en-US"/>
+        </w:rPr>
+        <w:t>LA</w:t>
       </w:r>
     </w:p>
     <w:p>
@@ -76,11 +123,15 @@
         <w:keepNext/>
       </w:pPr>
       <w:r>
+        <w:rPr>
+          <w:lang w:val="en-US"/>
+        </w:rPr>
+        <w:lastRenderedPageBreak/>
         <w:drawing>
-          <wp:inline distT="0" distB="0" distL="0" distR="0" wp14:anchorId="3B1CEC14" wp14:editId="08928A90">
-            <wp:extent cx="5936615" cy="1413510"/>
+          <wp:inline distT="0" distB="0" distL="0" distR="0" wp14:anchorId="769CFEAD" wp14:editId="4A38AABF">
+            <wp:extent cx="5715000" cy="8382000"/>
             <wp:effectExtent l="0" t="0" r="0" b="0"/>
-            <wp:docPr id="5" name="Picture 5"/>
+            <wp:docPr id="2" name="Picture 2"/>
             <wp:cNvGraphicFramePr>
               <a:graphicFrameLocks xmlns:a="http://schemas.openxmlformats.org/drawingml/2006/main" noChangeAspect="1"/>
             </wp:cNvGraphicFramePr>
@@ -100,7 +151,7 @@
                   <pic:spPr>
                     <a:xfrm>
                       <a:off x="0" y="0"/>
-                      <a:ext cx="5936615" cy="1413510"/>
+                      <a:ext cx="5717334" cy="8385423"/>
                     </a:xfrm>
                     <a:prstGeom prst="rect">
                       <a:avLst/>
@@ -116,7 +167,6 @@
     <w:p>
       <w:pPr>
         <w:pStyle w:val="Caption"/>
-        <w:spacing w:after="0"/>
         <w:jc w:val="center"/>
         <w:rPr>
           <w:lang w:val="en-US"/>
@@ -125,537 +175,31 @@
       <w:r>
         <w:t xml:space="preserve">Рис. </w:t>
       </w:r>
-      <w:r>
-        <w:fldChar w:fldCharType="begin"/>
-      </w:r>
-      <w:r>
-        <w:instrText xml:space="preserve"> SEQ Рис. \* ARABIC </w:instrText>
-      </w:r>
-      <w:r>
-        <w:fldChar w:fldCharType="separate"/>
-      </w:r>
-      <w:r>
-        <w:rPr>
-          <w:noProof/>
-        </w:rPr>
-        <w:t>2</w:t>
-      </w:r>
-      <w:r>
-        <w:fldChar w:fldCharType="end"/>
-      </w:r>
+      <w:fldSimple w:instr=" SEQ Рис. \* ARABIC ">
+        <w:r>
+          <w:rPr>
+            <w:noProof/>
+          </w:rPr>
+          <w:t>2</w:t>
+        </w:r>
+      </w:fldSimple>
       <w:r>
         <w:rPr>
           <w:lang w:val="en-US"/>
         </w:rPr>
-        <w:t xml:space="preserve"> Pin = </w:t>
-      </w:r>
-      <w:r>
-        <w:rPr>
-          <w:lang w:val="en-US"/>
-        </w:rPr>
-        <w:t>10</w:t>
-      </w:r>
-      <w:r>
-        <w:rPr>
-          <w:lang w:val="en-US"/>
-        </w:rPr>
-        <w:t xml:space="preserve"> dBm</w:t>
-      </w:r>
-    </w:p>
-    <w:p>
-      <w:pPr>
-        <w:rPr>
-          <w:lang w:val="en-US"/>
-        </w:rPr>
-      </w:pPr>
-      <w:r>
-        <w:rPr>
-          <w:lang w:val="en-US"/>
-        </w:rPr>
-        <w:drawing>
-          <wp:inline distT="0" distB="0" distL="0" distR="0" wp14:anchorId="1A129524" wp14:editId="7A94110C">
-            <wp:extent cx="5936615" cy="1413510"/>
-            <wp:effectExtent l="0" t="0" r="0" b="0"/>
-            <wp:docPr id="6" name="Picture 6"/>
-            <wp:cNvGraphicFramePr>
-              <a:graphicFrameLocks xmlns:a="http://schemas.openxmlformats.org/drawingml/2006/main" noChangeAspect="1"/>
-            </wp:cNvGraphicFramePr>
-            <a:graphic xmlns:a="http://schemas.openxmlformats.org/drawingml/2006/main">
-              <a:graphicData uri="http://schemas.openxmlformats.org/drawingml/2006/picture">
-                <pic:pic xmlns:pic="http://schemas.openxmlformats.org/drawingml/2006/picture">
-                  <pic:nvPicPr>
-                    <pic:cNvPr id="1" name=""/>
-                    <pic:cNvPicPr/>
-                  </pic:nvPicPr>
-                  <pic:blipFill>
-                    <a:blip r:embed="rId7"/>
-                    <a:stretch>
-                      <a:fillRect/>
-                    </a:stretch>
-                  </pic:blipFill>
-                  <pic:spPr>
-                    <a:xfrm>
-                      <a:off x="0" y="0"/>
-                      <a:ext cx="5936615" cy="1413510"/>
-                    </a:xfrm>
-                    <a:prstGeom prst="rect">
-                      <a:avLst/>
-                    </a:prstGeom>
-                  </pic:spPr>
-                </pic:pic>
-              </a:graphicData>
-            </a:graphic>
-          </wp:inline>
-        </w:drawing>
-      </w:r>
-    </w:p>
-    <w:p>
-      <w:pPr>
-        <w:pStyle w:val="Caption"/>
-        <w:spacing w:after="0"/>
-        <w:jc w:val="center"/>
-        <w:rPr>
-          <w:lang w:val="en-US"/>
-        </w:rPr>
-      </w:pPr>
-      <w:r>
-        <w:t xml:space="preserve">Рис. </w:t>
-      </w:r>
-      <w:r>
-        <w:fldChar w:fldCharType="begin"/>
-      </w:r>
-      <w:r>
-        <w:instrText xml:space="preserve"> SEQ Рис. \* ARABIC </w:instrText>
-      </w:r>
-      <w:r>
-        <w:fldChar w:fldCharType="separate"/>
-      </w:r>
-      <w:r>
-        <w:rPr>
-          <w:noProof/>
-        </w:rPr>
-        <w:t>3</w:t>
-      </w:r>
-      <w:r>
-        <w:fldChar w:fldCharType="end"/>
-      </w:r>
-      <w:r>
-        <w:rPr>
-          <w:lang w:val="en-US"/>
-        </w:rPr>
-        <w:t xml:space="preserve"> Pin = </w:t>
-      </w:r>
-      <w:r>
-        <w:rPr>
-          <w:lang w:val="en-US"/>
-        </w:rPr>
-        <w:t>11</w:t>
-      </w:r>
-      <w:r>
-        <w:rPr>
-          <w:lang w:val="en-US"/>
-        </w:rPr>
-        <w:t xml:space="preserve"> dBm</w:t>
-      </w:r>
-    </w:p>
-    <w:p>
-      <w:pPr>
-        <w:rPr>
-          <w:lang w:val="en-US"/>
-        </w:rPr>
-      </w:pPr>
-      <w:r>
-        <w:rPr>
-          <w:lang w:val="en-US"/>
-        </w:rPr>
-        <w:drawing>
-          <wp:inline distT="0" distB="0" distL="0" distR="0" wp14:anchorId="20D308D7" wp14:editId="55F1AE46">
-            <wp:extent cx="5936615" cy="1413510"/>
-            <wp:effectExtent l="0" t="0" r="0" b="0"/>
-            <wp:docPr id="8" name="Picture 8"/>
-            <wp:cNvGraphicFramePr>
-              <a:graphicFrameLocks xmlns:a="http://schemas.openxmlformats.org/drawingml/2006/main" noChangeAspect="1"/>
-            </wp:cNvGraphicFramePr>
-            <a:graphic xmlns:a="http://schemas.openxmlformats.org/drawingml/2006/main">
-              <a:graphicData uri="http://schemas.openxmlformats.org/drawingml/2006/picture">
-                <pic:pic xmlns:pic="http://schemas.openxmlformats.org/drawingml/2006/picture">
-                  <pic:nvPicPr>
-                    <pic:cNvPr id="1" name=""/>
-                    <pic:cNvPicPr/>
-                  </pic:nvPicPr>
-                  <pic:blipFill>
-                    <a:blip r:embed="rId8"/>
-                    <a:stretch>
-                      <a:fillRect/>
-                    </a:stretch>
-                  </pic:blipFill>
-                  <pic:spPr>
-                    <a:xfrm>
-                      <a:off x="0" y="0"/>
-                      <a:ext cx="5936615" cy="1413510"/>
-                    </a:xfrm>
-                    <a:prstGeom prst="rect">
-                      <a:avLst/>
-                    </a:prstGeom>
-                  </pic:spPr>
-                </pic:pic>
-              </a:graphicData>
-            </a:graphic>
-          </wp:inline>
-        </w:drawing>
-      </w:r>
-    </w:p>
-    <w:p>
-      <w:pPr>
-        <w:pStyle w:val="Caption"/>
-        <w:spacing w:after="0"/>
-        <w:jc w:val="center"/>
-        <w:rPr>
-          <w:lang w:val="en-US"/>
-        </w:rPr>
-      </w:pPr>
-      <w:r>
-        <w:t xml:space="preserve">Рис. </w:t>
-      </w:r>
-      <w:r>
-        <w:fldChar w:fldCharType="begin"/>
-      </w:r>
-      <w:r>
-        <w:instrText xml:space="preserve"> SEQ Рис. \* ARABIC </w:instrText>
-      </w:r>
-      <w:r>
-        <w:fldChar w:fldCharType="separate"/>
-      </w:r>
-      <w:r>
-        <w:rPr>
-          <w:noProof/>
-        </w:rPr>
-        <w:t>3</w:t>
-      </w:r>
-      <w:r>
-        <w:fldChar w:fldCharType="end"/>
-      </w:r>
-      <w:r>
-        <w:rPr>
-          <w:lang w:val="en-US"/>
-        </w:rPr>
-        <w:t xml:space="preserve"> Pin = 1</w:t>
-      </w:r>
-      <w:r>
-        <w:rPr>
-          <w:lang w:val="en-US"/>
-        </w:rPr>
-        <w:t>2</w:t>
-      </w:r>
-      <w:r>
-        <w:rPr>
-          <w:lang w:val="en-US"/>
-        </w:rPr>
-        <w:t xml:space="preserve"> dBm</w:t>
-      </w:r>
-    </w:p>
-    <w:p>
-      <w:pPr>
-        <w:rPr>
-          <w:lang w:val="en-US"/>
-        </w:rPr>
-      </w:pPr>
-      <w:r>
-        <w:rPr>
-          <w:lang w:val="en-US"/>
-        </w:rPr>
-        <w:drawing>
-          <wp:inline distT="0" distB="0" distL="0" distR="0" wp14:anchorId="43D0BF8D" wp14:editId="51674560">
-            <wp:extent cx="5936615" cy="1413510"/>
-            <wp:effectExtent l="0" t="0" r="0" b="0"/>
-            <wp:docPr id="10" name="Picture 10"/>
-            <wp:cNvGraphicFramePr>
-              <a:graphicFrameLocks xmlns:a="http://schemas.openxmlformats.org/drawingml/2006/main" noChangeAspect="1"/>
-            </wp:cNvGraphicFramePr>
-            <a:graphic xmlns:a="http://schemas.openxmlformats.org/drawingml/2006/main">
-              <a:graphicData uri="http://schemas.openxmlformats.org/drawingml/2006/picture">
-                <pic:pic xmlns:pic="http://schemas.openxmlformats.org/drawingml/2006/picture">
-                  <pic:nvPicPr>
-                    <pic:cNvPr id="1" name=""/>
-                    <pic:cNvPicPr/>
-                  </pic:nvPicPr>
-                  <pic:blipFill>
-                    <a:blip r:embed="rId9"/>
-                    <a:stretch>
-                      <a:fillRect/>
-                    </a:stretch>
-                  </pic:blipFill>
-                  <pic:spPr>
-                    <a:xfrm>
-                      <a:off x="0" y="0"/>
-                      <a:ext cx="5936615" cy="1413510"/>
-                    </a:xfrm>
-                    <a:prstGeom prst="rect">
-                      <a:avLst/>
-                    </a:prstGeom>
-                  </pic:spPr>
-                </pic:pic>
-              </a:graphicData>
-            </a:graphic>
-          </wp:inline>
-        </w:drawing>
-      </w:r>
-    </w:p>
-    <w:p>
-      <w:pPr>
-        <w:pStyle w:val="Caption"/>
-        <w:spacing w:after="0"/>
-        <w:jc w:val="center"/>
-        <w:rPr>
-          <w:lang w:val="en-US"/>
-        </w:rPr>
-      </w:pPr>
-      <w:r>
-        <w:t xml:space="preserve">Рис. </w:t>
-      </w:r>
-      <w:r>
-        <w:fldChar w:fldCharType="begin"/>
-      </w:r>
-      <w:r>
-        <w:instrText xml:space="preserve"> SEQ Рис. \* ARABIC </w:instrText>
-      </w:r>
-      <w:r>
-        <w:fldChar w:fldCharType="separate"/>
-      </w:r>
-      <w:r>
-        <w:rPr>
-          <w:noProof/>
-        </w:rPr>
-        <w:t>3</w:t>
-      </w:r>
-      <w:r>
-        <w:fldChar w:fldCharType="end"/>
-      </w:r>
-      <w:r>
-        <w:rPr>
-          <w:lang w:val="en-US"/>
-        </w:rPr>
-        <w:t xml:space="preserve"> Pin = 1</w:t>
-      </w:r>
-      <w:r>
-        <w:rPr>
-          <w:lang w:val="en-US"/>
-        </w:rPr>
-        <w:t>3</w:t>
-      </w:r>
-      <w:r>
-        <w:rPr>
-          <w:lang w:val="en-US"/>
-        </w:rPr>
-        <w:t xml:space="preserve"> dBm</w:t>
-      </w:r>
-    </w:p>
-    <w:p>
-      <w:pPr>
-        <w:rPr>
-          <w:lang w:val="en-US"/>
-        </w:rPr>
-      </w:pPr>
-      <w:r>
-        <w:rPr>
-          <w:lang w:val="en-US"/>
-        </w:rPr>
-        <w:drawing>
-          <wp:inline distT="0" distB="0" distL="0" distR="0" wp14:anchorId="5722523F" wp14:editId="5ECE4A29">
-            <wp:extent cx="5936615" cy="1413510"/>
-            <wp:effectExtent l="0" t="0" r="0" b="0"/>
-            <wp:docPr id="12" name="Picture 12"/>
-            <wp:cNvGraphicFramePr>
-              <a:graphicFrameLocks xmlns:a="http://schemas.openxmlformats.org/drawingml/2006/main" noChangeAspect="1"/>
-            </wp:cNvGraphicFramePr>
-            <a:graphic xmlns:a="http://schemas.openxmlformats.org/drawingml/2006/main">
-              <a:graphicData uri="http://schemas.openxmlformats.org/drawingml/2006/picture">
-                <pic:pic xmlns:pic="http://schemas.openxmlformats.org/drawingml/2006/picture">
-                  <pic:nvPicPr>
-                    <pic:cNvPr id="1" name=""/>
-                    <pic:cNvPicPr/>
-                  </pic:nvPicPr>
-                  <pic:blipFill>
-                    <a:blip r:embed="rId10"/>
-                    <a:stretch>
-                      <a:fillRect/>
-                    </a:stretch>
-                  </pic:blipFill>
-                  <pic:spPr>
-                    <a:xfrm>
-                      <a:off x="0" y="0"/>
-                      <a:ext cx="5936615" cy="1413510"/>
-                    </a:xfrm>
-                    <a:prstGeom prst="rect">
-                      <a:avLst/>
-                    </a:prstGeom>
-                  </pic:spPr>
-                </pic:pic>
-              </a:graphicData>
-            </a:graphic>
-          </wp:inline>
-        </w:drawing>
-      </w:r>
-    </w:p>
-    <w:p>
-      <w:pPr>
-        <w:pStyle w:val="Caption"/>
-        <w:spacing w:after="0"/>
-        <w:jc w:val="center"/>
-        <w:rPr>
-          <w:lang w:val="en-US"/>
-        </w:rPr>
-      </w:pPr>
-      <w:r>
-        <w:lastRenderedPageBreak/>
-        <w:t xml:space="preserve">Рис. </w:t>
-      </w:r>
-      <w:r>
-        <w:fldChar w:fldCharType="begin"/>
-      </w:r>
-      <w:r>
-        <w:instrText xml:space="preserve"> SEQ Рис. \* ARABIC </w:instrText>
-      </w:r>
-      <w:r>
-        <w:fldChar w:fldCharType="separate"/>
-      </w:r>
-      <w:r>
-        <w:rPr>
-          <w:noProof/>
-        </w:rPr>
-        <w:t>3</w:t>
-      </w:r>
-      <w:r>
-        <w:fldChar w:fldCharType="end"/>
-      </w:r>
-      <w:r>
-        <w:rPr>
-          <w:lang w:val="en-US"/>
-        </w:rPr>
-        <w:t xml:space="preserve"> Pin = 1</w:t>
-      </w:r>
-      <w:r>
-        <w:rPr>
-          <w:lang w:val="en-US"/>
-        </w:rPr>
-        <w:t>4</w:t>
-      </w:r>
-      <w:r>
-        <w:rPr>
-          <w:lang w:val="en-US"/>
-        </w:rPr>
-        <w:t xml:space="preserve"> dBm</w:t>
-      </w:r>
-    </w:p>
-    <w:p>
-      <w:pPr>
-        <w:rPr>
-          <w:lang w:val="en-US"/>
-        </w:rPr>
-      </w:pPr>
-      <w:r>
-        <w:rPr>
-          <w:lang w:val="en-US"/>
-        </w:rPr>
-        <w:drawing>
-          <wp:inline distT="0" distB="0" distL="0" distR="0" wp14:anchorId="1F71A8D5" wp14:editId="200099AB">
-            <wp:extent cx="5936615" cy="1413510"/>
-            <wp:effectExtent l="0" t="0" r="0" b="0"/>
-            <wp:docPr id="14" name="Picture 14"/>
-            <wp:cNvGraphicFramePr>
-              <a:graphicFrameLocks xmlns:a="http://schemas.openxmlformats.org/drawingml/2006/main" noChangeAspect="1"/>
-            </wp:cNvGraphicFramePr>
-            <a:graphic xmlns:a="http://schemas.openxmlformats.org/drawingml/2006/main">
-              <a:graphicData uri="http://schemas.openxmlformats.org/drawingml/2006/picture">
-                <pic:pic xmlns:pic="http://schemas.openxmlformats.org/drawingml/2006/picture">
-                  <pic:nvPicPr>
-                    <pic:cNvPr id="1" name=""/>
-                    <pic:cNvPicPr/>
-                  </pic:nvPicPr>
-                  <pic:blipFill>
-                    <a:blip r:embed="rId11"/>
-                    <a:stretch>
-                      <a:fillRect/>
-                    </a:stretch>
-                  </pic:blipFill>
-                  <pic:spPr>
-                    <a:xfrm>
-                      <a:off x="0" y="0"/>
-                      <a:ext cx="5936615" cy="1413510"/>
-                    </a:xfrm>
-                    <a:prstGeom prst="rect">
-                      <a:avLst/>
-                    </a:prstGeom>
-                  </pic:spPr>
-                </pic:pic>
-              </a:graphicData>
-            </a:graphic>
-          </wp:inline>
-        </w:drawing>
-      </w:r>
-    </w:p>
-    <w:p>
-      <w:pPr>
-        <w:pStyle w:val="Caption"/>
-        <w:jc w:val="center"/>
-        <w:rPr>
-          <w:lang w:val="en-US"/>
-        </w:rPr>
-      </w:pPr>
-      <w:r>
-        <w:t xml:space="preserve">Рис. </w:t>
-      </w:r>
-      <w:r>
-        <w:fldChar w:fldCharType="begin"/>
-      </w:r>
-      <w:r>
-        <w:instrText xml:space="preserve"> SEQ Рис. \* ARABIC </w:instrText>
-      </w:r>
-      <w:r>
-        <w:fldChar w:fldCharType="separate"/>
-      </w:r>
-      <w:r>
-        <w:rPr>
-          <w:noProof/>
-        </w:rPr>
-        <w:t>3</w:t>
-      </w:r>
-      <w:r>
-        <w:fldChar w:fldCharType="end"/>
-      </w:r>
-      <w:r>
-        <w:rPr>
-          <w:lang w:val="en-US"/>
-        </w:rPr>
-        <w:t xml:space="preserve"> Pin </w:t>
-      </w:r>
-      <w:bookmarkStart w:id="0" w:name="_GoBack"/>
-      <w:bookmarkEnd w:id="0"/>
-      <w:r>
-        <w:rPr>
-          <w:lang w:val="en-US"/>
-        </w:rPr>
-        <w:t>= 1</w:t>
-      </w:r>
-      <w:r>
-        <w:rPr>
-          <w:lang w:val="en-US"/>
-        </w:rPr>
-        <w:t>5</w:t>
-      </w:r>
-      <w:r>
-        <w:rPr>
-          <w:lang w:val="en-US"/>
-        </w:rPr>
-        <w:t xml:space="preserve"> dBm</w:t>
-      </w:r>
-    </w:p>
-    <w:p>
-      <w:pPr>
-        <w:rPr>
-          <w:lang w:val="en-US"/>
-        </w:rPr>
-      </w:pPr>
+        <w:t xml:space="preserve"> </w:t>
+      </w:r>
+      <w:r>
+        <w:t xml:space="preserve">Детерминированный </w:t>
+      </w:r>
+      <w:proofErr w:type="spellStart"/>
+      <w:r>
+        <w:t>джиттер</w:t>
+      </w:r>
+      <w:proofErr w:type="spellEnd"/>
+      <w:r>
+        <w:t xml:space="preserve"> равен нулю</w:t>
+      </w:r>
     </w:p>
     <w:sectPr>
       <w:pgSz w:w="11900" w:h="16840"/>
@@ -1095,15 +639,15 @@
     <w:uiPriority w:val="35"/>
     <w:unhideWhenUsed/>
     <w:qFormat/>
-    <w:rsid w:val="00C62559"/>
+    <w:rsid w:val="000D29BC"/>
     <w:pPr>
       <w:spacing w:after="200"/>
     </w:pPr>
     <w:rPr>
+      <w:rFonts w:ascii="Times New Roman" w:hAnsi="Times New Roman"/>
       <w:i/>
       <w:iCs/>
-      <w:color w:val="44546A" w:themeColor="text2"/>
-      <w:sz w:val="18"/>
+      <w:color w:val="000000" w:themeColor="text1"/>
       <w:szCs w:val="18"/>
     </w:rPr>
   </w:style>
@@ -1410,7 +954,7 @@
 </file>
 
 <file path=customXml/itemProps1.xml><?xml version="1.0" encoding="utf-8"?>
-<ds:datastoreItem xmlns:ds="http://schemas.openxmlformats.org/officeDocument/2006/customXml" ds:itemID="{FF457CED-6FD8-3141-ADA8-1C14E961E409}">
+<ds:datastoreItem xmlns:ds="http://schemas.openxmlformats.org/officeDocument/2006/customXml" ds:itemID="{375466AA-273A-B34E-9C72-D1C5C1843200}">
   <ds:schemaRefs>
     <ds:schemaRef ds:uri="http://schemas.openxmlformats.org/officeDocument/2006/bibliography"/>
   </ds:schemaRefs>

</xml_diff>